<commit_message>
A review on databases for face recognition (modified)
</commit_message>
<xml_diff>
--- a/docs/research/Databases for Face Recognition.docx
+++ b/docs/research/Databases for Face Recognition.docx
@@ -7,7 +7,7 @@
         <w:pStyle w:val="ListParagraph"/>
         <w:numPr>
           <w:ilvl w:val="0"/>
-          <w:numId w:val="2"/>
+          <w:numId w:val="1"/>
         </w:numPr>
         <w:tabs>
           <w:tab w:val="left" w:pos="360" w:leader="none"/>
@@ -73,7 +73,7 @@
       <w:r>
         <w:rPr/>
         <w:drawing>
-          <wp:inline distT="0" distB="5080" distL="0" distR="0">
+          <wp:inline distT="0" distB="0" distL="0" distR="0">
             <wp:extent cx="5772150" cy="2834005"/>
             <wp:effectExtent l="0" t="0" r="0" b="0"/>
             <wp:docPr id="1" name="Рисунок 1" descr=""/>
@@ -159,23 +159,7 @@
           <w:szCs w:val="32"/>
           <w:lang w:val="ru-RU"/>
         </w:rPr>
-        <w:t xml:space="preserve">. Более того, все люди были </w:t>
-      </w:r>
-      <w:r>
-        <w:rPr>
-          <w:sz w:val="24"/>
-          <w:szCs w:val="32"/>
-          <w:lang w:val="ru-RU"/>
-        </w:rPr>
-        <w:t>зафиксированы</w:t>
-      </w:r>
-      <w:r>
-        <w:rPr>
-          <w:sz w:val="24"/>
-          <w:szCs w:val="32"/>
-          <w:lang w:val="ru-RU"/>
-        </w:rPr>
-        <w:t xml:space="preserve"> бесконтрольно, в реальных условиях, то есть имеют разные позы, эмоции на лице, могут быть даже частично загорожены. С целью проведения подобных экспериментов на основе </w:t>
+        <w:t xml:space="preserve">. Более того, все люди были зафиксированы бесконтрольно, в реальных условиях, то есть имеют разные позы, эмоции на лице, могут быть даже частично загорожены. С целью проведения подобных экспериментов на основе </w:t>
       </w:r>
       <w:r>
         <w:rPr>
@@ -258,8 +242,8 @@
       <w:r>
         <w:rPr/>
         <w:drawing>
-          <wp:inline distT="0" distB="9525" distL="0" distR="0">
-            <wp:extent cx="3201035" cy="1876425"/>
+          <wp:inline distT="0" distB="0" distL="0" distR="0">
+            <wp:extent cx="3096260" cy="1814830"/>
             <wp:effectExtent l="0" t="0" r="0" b="0"/>
             <wp:docPr id="2" name="Рисунок 2" descr=""/>
             <wp:cNvGraphicFramePr>
@@ -283,7 +267,7 @@
                   <pic:spPr bwMode="auto">
                     <a:xfrm>
                       <a:off x="0" y="0"/>
-                      <a:ext cx="3201035" cy="1876425"/>
+                      <a:ext cx="3096260" cy="1814830"/>
                     </a:xfrm>
                     <a:prstGeom prst="rect">
                       <a:avLst/>
@@ -322,7 +306,7 @@
         <w:pStyle w:val="ListParagraph"/>
         <w:numPr>
           <w:ilvl w:val="0"/>
-          <w:numId w:val="2"/>
+          <w:numId w:val="1"/>
         </w:numPr>
         <w:tabs>
           <w:tab w:val="left" w:pos="360" w:leader="none"/>
@@ -357,23 +341,7 @@
           <w:szCs w:val="32"/>
           <w:lang w:val="ru-RU"/>
         </w:rPr>
-        <w:t xml:space="preserve">Этот набор был пропущен через свёрточную нейронную сеть и затем снабжён разного рода информацией: рамки, выражение лица, гендерная классификация, которые затем были проверены людьми и </w:t>
-      </w:r>
-      <w:r>
-        <w:rPr>
-          <w:sz w:val="24"/>
-          <w:szCs w:val="32"/>
-          <w:lang w:val="ru-RU"/>
-        </w:rPr>
-        <w:t>скорректированы.</w:t>
-      </w:r>
-      <w:r>
-        <w:rPr>
-          <w:sz w:val="24"/>
-          <w:szCs w:val="32"/>
-          <w:lang w:val="ru-RU"/>
-        </w:rPr>
-        <w:t xml:space="preserve"> Из 115000 изображений, проанализированных двумя экспертами, 28084 содержали неверную информацию. Тем не менее этого анализа оказалось недостаточно, и набор подвергся дополнительной проверке.</w:t>
+        <w:t>Этот набор был пропущен через свёрточную нейронную сеть и затем снабжён разного рода информацией: рамки, выражение лица, гендерная классификация, которые затем были проверены людьми и скорректированы. Из 115000 изображений, проанализированных двумя экспертами, 28084 содержали неверную информацию. Тем не менее этого анализа оказалось недостаточно, и набор подвергся дополнительной проверке.</w:t>
       </w:r>
     </w:p>
     <w:p>
@@ -465,15 +433,11 @@
       </w:pPr>
       <w:r>
         <w:rPr>
-          <w:lang w:val="ru-RU"/>
-        </w:rPr>
-        <w:t>В результате такой очистки были удалены ещё 12789 изображений. В результате он состоит из 367888 изображений для 8277 людей, разделённых на неперес</w:t>
-      </w:r>
-      <w:r>
-        <w:rPr>
-          <w:lang w:val="ru-RU"/>
-        </w:rPr>
-        <w:t>екающиеся тренировочные и тестовые части.</w:t>
+          <w:sz w:val="24"/>
+          <w:szCs w:val="24"/>
+          <w:lang w:val="ru-RU"/>
+        </w:rPr>
+        <w:t>В результате такой очистки были удалены ещё 12789 изображений. В результате он состоит из 367888 изображений для 8277 людей, разделённых на непересекающиеся тренировочные и тестовые части.</w:t>
       </w:r>
     </w:p>
     <w:p>
@@ -481,7 +445,7 @@
         <w:pStyle w:val="ListParagraph"/>
         <w:numPr>
           <w:ilvl w:val="0"/>
-          <w:numId w:val="2"/>
+          <w:numId w:val="1"/>
         </w:numPr>
         <w:tabs>
           <w:tab w:val="left" w:pos="360" w:leader="none"/>
@@ -520,61 +484,19 @@
         </w:rPr>
       </w:pPr>
       <w:r>
-        <w:rPr/>
-      </w:r>
-    </w:p>
-    <w:p>
-      <w:pPr>
-        <w:pStyle w:val="ListParagraph"/>
-        <w:tabs>
-          <w:tab w:val="left" w:pos="360" w:leader="none"/>
-        </w:tabs>
-        <w:ind w:left="-180" w:firstLine="360"/>
-        <w:rPr>
-          <w:sz w:val="24"/>
-          <w:szCs w:val="24"/>
-          <w:lang w:val="ru-RU"/>
-        </w:rPr>
-      </w:pPr>
-      <w:r>
-        <w:rPr>
-          <w:sz w:val="24"/>
-          <w:szCs w:val="24"/>
-          <w:lang w:val="ru-RU"/>
-        </w:rPr>
-        <w:t xml:space="preserve">Набор, состоящий из 10 миллионов изображений лиц знаменитостей. Он используется больше для поиска похожих изображений, а не для точности распознавания лица. Другими словами, для оценки метрики расстояния между похожими лицами. </w:t>
-      </w:r>
-      <w:r>
-        <w:rPr>
-          <w:sz w:val="24"/>
-          <w:szCs w:val="24"/>
-          <w:lang w:val="ru-RU"/>
-        </w:rPr>
-        <w:t>Он намеренно включает в себя лица похожих друг на друга знаменитостей (и даже близнецов), а также очень разные изображения одного человека (разный возраст, наличие макияжа, проведённые пластические операции, в том числе по смене пола).</w:t>
-      </w:r>
-    </w:p>
-    <w:p>
-      <w:pPr>
-        <w:pStyle w:val="ListParagraph"/>
-        <w:tabs>
-          <w:tab w:val="left" w:pos="360" w:leader="none"/>
-        </w:tabs>
-        <w:ind w:left="-180" w:firstLine="360"/>
-        <w:rPr>
-          <w:sz w:val="24"/>
-          <w:szCs w:val="24"/>
-          <w:lang w:val="ru-RU"/>
-        </w:rPr>
-      </w:pPr>
-      <w:r>
+        <w:rPr>
+          <w:sz w:val="32"/>
+          <w:szCs w:val="32"/>
+          <w:lang w:val="en-US"/>
+        </w:rPr>
         <w:drawing>
-          <wp:anchor behindDoc="0" distT="0" distB="0" distL="0" distR="0" simplePos="0" locked="0" layoutInCell="1" allowOverlap="1" relativeHeight="5">
+          <wp:anchor behindDoc="0" distT="0" distB="0" distL="0" distR="0" simplePos="0" locked="0" layoutInCell="1" allowOverlap="1" relativeHeight="2">
             <wp:simplePos x="0" y="0"/>
             <wp:positionH relativeFrom="column">
-              <wp:posOffset>-943610</wp:posOffset>
+              <wp:posOffset>-942975</wp:posOffset>
             </wp:positionH>
             <wp:positionV relativeFrom="paragraph">
-              <wp:posOffset>-38100</wp:posOffset>
+              <wp:posOffset>15875</wp:posOffset>
             </wp:positionV>
             <wp:extent cx="7423150" cy="2218055"/>
             <wp:effectExtent l="0" t="0" r="0" b="0"/>
@@ -613,14 +535,6 @@
           </wp:anchor>
         </w:drawing>
       </w:r>
-      <w:r>
-        <w:rPr>
-          <w:sz w:val="24"/>
-          <w:szCs w:val="24"/>
-          <w:lang w:val="ru-RU"/>
-        </w:rPr>
-        <w:t>Выходные данные, получаемые при использовании этого датасета, более близки к привычной человеческой оценке, так как распознанное лицо затем связывается с соответствующей о нём информацией в базе знаний (если распознали известную актрису, можно будет узнать не только её имя, но и также сам факт того, что она является актрисой, фильмы, где она снималась и т. д.)</w:t>
-      </w:r>
     </w:p>
     <w:p>
       <w:pPr>
@@ -641,7 +555,7 @@
           <w:szCs w:val="24"/>
           <w:lang w:val="ru-RU"/>
         </w:rPr>
-        <w:t>Около 30000 меток были тщательно проверены и выставлены экспертами вручную.</w:t>
+        <w:t>Набор, состоящий из 10 миллионов изображений лиц знаменитостей. Он используется больше для поиска похожих изображений, а не для точности распознавания лица. Другими словами, для оценки метрики расстояния между похожими лицами. Он намеренно включает в себя лица похожих друг на друга знаменитостей (и даже близнецов), а также очень разные изображения одного человека (разный возраст, наличие макияжа, проведённые пластические операции, в том числе по смене пола).</w:t>
       </w:r>
     </w:p>
     <w:p>
@@ -663,6 +577,66 @@
           <w:szCs w:val="24"/>
           <w:lang w:val="ru-RU"/>
         </w:rPr>
+        <w:t xml:space="preserve">Выходные данные, получаемые при использовании этого </w:t>
+      </w:r>
+      <w:r>
+        <w:rPr>
+          <w:sz w:val="24"/>
+          <w:szCs w:val="24"/>
+          <w:lang w:val="ru-RU"/>
+        </w:rPr>
+        <w:t>набор</w:t>
+      </w:r>
+      <w:r>
+        <w:rPr>
+          <w:sz w:val="24"/>
+          <w:szCs w:val="24"/>
+          <w:lang w:val="ru-RU"/>
+        </w:rPr>
+        <w:t>а, более близки к привычной человеческой оценке, так как распознанное лицо затем связывается с соответствующей о нём информацией в базе знаний (если распознали известную актрису, можно будет узнать не только её имя, но и также сам факт того, что она является актрисой, фильмы, где она снималась и т. д.)</w:t>
+      </w:r>
+    </w:p>
+    <w:p>
+      <w:pPr>
+        <w:pStyle w:val="ListParagraph"/>
+        <w:tabs>
+          <w:tab w:val="left" w:pos="360" w:leader="none"/>
+        </w:tabs>
+        <w:ind w:left="-180" w:firstLine="360"/>
+        <w:rPr>
+          <w:sz w:val="24"/>
+          <w:szCs w:val="24"/>
+          <w:lang w:val="ru-RU"/>
+        </w:rPr>
+      </w:pPr>
+      <w:r>
+        <w:rPr>
+          <w:sz w:val="24"/>
+          <w:szCs w:val="24"/>
+          <w:lang w:val="ru-RU"/>
+        </w:rPr>
+        <w:t>Около 30000 меток были тщательно проверены и выставлены экспертами вручную.</w:t>
+      </w:r>
+    </w:p>
+    <w:p>
+      <w:pPr>
+        <w:pStyle w:val="ListParagraph"/>
+        <w:tabs>
+          <w:tab w:val="left" w:pos="360" w:leader="none"/>
+        </w:tabs>
+        <w:ind w:left="-180" w:firstLine="360"/>
+        <w:rPr>
+          <w:sz w:val="24"/>
+          <w:szCs w:val="24"/>
+          <w:lang w:val="ru-RU"/>
+        </w:rPr>
+      </w:pPr>
+      <w:r>
+        <w:rPr>
+          <w:sz w:val="24"/>
+          <w:szCs w:val="24"/>
+          <w:lang w:val="ru-RU"/>
+        </w:rPr>
       </w:r>
     </w:p>
     <w:p>
@@ -670,7 +644,7 @@
         <w:pStyle w:val="ListParagraph"/>
         <w:numPr>
           <w:ilvl w:val="0"/>
-          <w:numId w:val="2"/>
+          <w:numId w:val="1"/>
         </w:numPr>
         <w:tabs>
           <w:tab w:val="left" w:pos="360" w:leader="none"/>
@@ -694,76 +668,17 @@
       <w:pPr>
         <w:pStyle w:val="ListParagraph"/>
         <w:ind w:left="0" w:right="0" w:firstLine="525"/>
-        <w:rPr>
-          <w:sz w:val="24"/>
-          <w:szCs w:val="24"/>
-          <w:lang w:val="ru-RU"/>
-        </w:rPr>
-      </w:pPr>
-      <w:r>
-        <w:rPr>
-          <w:sz w:val="24"/>
-          <w:szCs w:val="24"/>
-          <w:lang w:val="ru-RU"/>
-        </w:rPr>
-        <w:t>Состоит из 3.31 миллиона изображений 9131 знаменитостей, включающий в себя широкий спектр национальностей и профессий. Изображения различны по позам людей, их возрасту, по освещению и фону. Также набор сбалансирован по гендеру (58% мужчин). На каждого человека в среднем приходится 360 изображений ( от 80 до 843). Имеются подтверждённые людьми ограничительные рамки и пять опорных точек лица. Набор включает в себя тренировочных 863</w:t>
-      </w:r>
-      <w:r>
-        <w:rPr>
-          <w:sz w:val="24"/>
-          <w:szCs w:val="24"/>
-          <w:lang w:val="ru-RU"/>
-        </w:rPr>
-        <w:t>0</w:t>
-      </w:r>
-      <w:r>
-        <w:rPr>
-          <w:sz w:val="24"/>
-          <w:szCs w:val="24"/>
-          <w:lang w:val="ru-RU"/>
-        </w:rPr>
-        <w:t xml:space="preserve"> класс</w:t>
-      </w:r>
-      <w:r>
-        <w:rPr>
-          <w:sz w:val="24"/>
-          <w:szCs w:val="24"/>
-          <w:lang w:val="ru-RU"/>
-        </w:rPr>
-        <w:t>ов</w:t>
-      </w:r>
-      <w:r>
-        <w:rPr>
-          <w:sz w:val="24"/>
-          <w:szCs w:val="24"/>
-          <w:lang w:val="ru-RU"/>
-        </w:rPr>
-        <w:t xml:space="preserve"> и 500 тестовых.</w:t>
-      </w:r>
-    </w:p>
-    <w:p>
-      <w:pPr>
-        <w:pStyle w:val="ListParagraph"/>
-        <w:rPr>
-          <w:sz w:val="24"/>
-          <w:szCs w:val="24"/>
-          <w:lang w:val="ru-RU"/>
-        </w:rPr>
-      </w:pPr>
-      <w:r>
-        <w:rPr>
-          <w:sz w:val="24"/>
-          <w:szCs w:val="24"/>
-          <w:lang w:val="ru-RU"/>
-        </w:rPr>
+        <w:rPr/>
+      </w:pPr>
+      <w:r>
         <w:drawing>
-          <wp:anchor behindDoc="0" distT="0" distB="0" distL="0" distR="0" simplePos="0" locked="0" layoutInCell="1" allowOverlap="1" relativeHeight="7">
+          <wp:anchor behindDoc="0" distT="0" distB="0" distL="0" distR="0" simplePos="0" locked="0" layoutInCell="1" allowOverlap="1" relativeHeight="4">
             <wp:simplePos x="0" y="0"/>
             <wp:positionH relativeFrom="column">
-              <wp:posOffset>-474345</wp:posOffset>
+              <wp:posOffset>-580390</wp:posOffset>
             </wp:positionH>
             <wp:positionV relativeFrom="paragraph">
-              <wp:posOffset>-70485</wp:posOffset>
+              <wp:posOffset>1552575</wp:posOffset>
             </wp:positionV>
             <wp:extent cx="6598920" cy="1270000"/>
             <wp:effectExtent l="0" t="0" r="0" b="0"/>
@@ -801,14 +716,49 @@
             </a:graphic>
           </wp:anchor>
         </w:drawing>
+      </w:r>
+      <w:r>
+        <w:rPr>
+          <w:sz w:val="24"/>
+          <w:szCs w:val="24"/>
+          <w:lang w:val="ru-RU"/>
+        </w:rPr>
+        <w:t>С</w:t>
+      </w:r>
+      <w:r>
+        <w:rPr>
+          <w:sz w:val="24"/>
+          <w:szCs w:val="24"/>
+          <w:lang w:val="ru-RU"/>
+        </w:rPr>
+        <w:t>остоит из 3.31 миллиона изображений 9131 знаменитостей, включающий в себя широкий спектр национальностей и профессий. Изображения различны по позам людей, их возрасту, по освещению и фону. Также набор сбалансирован по гендеру (58% мужчин). На каждого человека в среднем приходится 360 изображений ( от 80 до 843). Имеются подтверждённые людьми ограничительные рамки и пять опорных точек лица. Набор включает в себя тренировочных 8630 классов и 500 тестовых.</w:t>
+      </w:r>
+    </w:p>
+    <w:p>
+      <w:pPr>
+        <w:pStyle w:val="ListParagraph"/>
+        <w:spacing w:before="9986" w:after="160"/>
+        <w:contextualSpacing/>
+        <w:rPr>
+          <w:sz w:val="24"/>
+          <w:szCs w:val="24"/>
+          <w:lang w:val="ru-RU"/>
+        </w:rPr>
+      </w:pPr>
+      <w:r>
+        <w:rPr>
+          <w:sz w:val="24"/>
+          <w:szCs w:val="24"/>
+          <w:lang w:val="ru-RU"/>
+        </w:rPr>
         <w:drawing>
-          <wp:anchor behindDoc="0" distT="0" distB="0" distL="0" distR="0" simplePos="0" locked="0" layoutInCell="1" allowOverlap="1" relativeHeight="6">
+          <wp:anchor behindDoc="0" distT="0" distB="0" distL="0" distR="0" simplePos="0" locked="0" layoutInCell="1" allowOverlap="1" relativeHeight="3">
             <wp:simplePos x="0" y="0"/>
             <wp:positionH relativeFrom="column">
-              <wp:posOffset>274320</wp:posOffset>
+              <wp:posOffset>-266065</wp:posOffset>
             </wp:positionH>
             <wp:positionV relativeFrom="paragraph">
-              <wp:posOffset>1198880</wp:posOffset>
+              <wp:posOffset>1400175</wp:posOffset>
             </wp:positionV>
             <wp:extent cx="5483225" cy="5071110"/>
             <wp:effectExtent l="0" t="0" r="0" b="0"/>
@@ -870,7 +820,7 @@
         <w:pStyle w:val="ListParagraph"/>
         <w:numPr>
           <w:ilvl w:val="0"/>
-          <w:numId w:val="2"/>
+          <w:numId w:val="1"/>
         </w:numPr>
         <w:tabs>
           <w:tab w:val="left" w:pos="360" w:leader="none"/>
@@ -893,7 +843,9 @@
     <w:p>
       <w:pPr>
         <w:pStyle w:val="ListParagraph"/>
+        <w:spacing w:before="5333" w:after="160"/>
         <w:ind w:left="105" w:right="0" w:firstLine="525"/>
+        <w:contextualSpacing/>
         <w:rPr>
           <w:rFonts w:cs="Calibri" w:cstheme="minorHAnsi"/>
           <w:sz w:val="24"/>
@@ -903,15 +855,15 @@
       </w:pPr>
       <w:r>
         <w:drawing>
-          <wp:anchor behindDoc="0" distT="0" distB="0" distL="0" distR="0" simplePos="0" locked="0" layoutInCell="1" allowOverlap="1" relativeHeight="8">
+          <wp:anchor behindDoc="0" distT="0" distB="0" distL="0" distR="0" simplePos="0" locked="0" layoutInCell="1" allowOverlap="1" relativeHeight="5">
             <wp:simplePos x="0" y="0"/>
             <wp:positionH relativeFrom="column">
-              <wp:posOffset>-793115</wp:posOffset>
+              <wp:posOffset>-422275</wp:posOffset>
             </wp:positionH>
             <wp:positionV relativeFrom="paragraph">
-              <wp:posOffset>-68580</wp:posOffset>
+              <wp:posOffset>-62230</wp:posOffset>
             </wp:positionV>
-            <wp:extent cx="7092315" cy="1823085"/>
+            <wp:extent cx="6594475" cy="1695450"/>
             <wp:effectExtent l="0" t="0" r="0" b="0"/>
             <wp:wrapSquare wrapText="largest"/>
             <wp:docPr id="7" name="Image4" descr=""/>
@@ -936,7 +888,7 @@
                   <pic:spPr bwMode="auto">
                     <a:xfrm>
                       <a:off x="0" y="0"/>
-                      <a:ext cx="7092315" cy="1823085"/>
+                      <a:ext cx="6594475" cy="1695450"/>
                     </a:xfrm>
                     <a:prstGeom prst="rect">
                       <a:avLst/>
@@ -948,15 +900,15 @@
           </wp:anchor>
         </w:drawing>
         <w:drawing>
-          <wp:anchor behindDoc="0" distT="0" distB="0" distL="0" distR="0" simplePos="0" locked="0" layoutInCell="1" allowOverlap="1" relativeHeight="9">
+          <wp:anchor behindDoc="0" distT="0" distB="0" distL="0" distR="0" simplePos="0" locked="0" layoutInCell="1" allowOverlap="1" relativeHeight="6">
             <wp:simplePos x="0" y="0"/>
             <wp:positionH relativeFrom="column">
-              <wp:posOffset>-793115</wp:posOffset>
+              <wp:posOffset>-306070</wp:posOffset>
             </wp:positionH>
             <wp:positionV relativeFrom="paragraph">
-              <wp:posOffset>1753870</wp:posOffset>
+              <wp:posOffset>1678305</wp:posOffset>
             </wp:positionV>
-            <wp:extent cx="7027545" cy="1563370"/>
+            <wp:extent cx="6605270" cy="1469390"/>
             <wp:effectExtent l="0" t="0" r="0" b="0"/>
             <wp:wrapSquare wrapText="largest"/>
             <wp:docPr id="8" name="Image5" descr=""/>
@@ -981,7 +933,7 @@
                   <pic:spPr bwMode="auto">
                     <a:xfrm>
                       <a:off x="0" y="0"/>
-                      <a:ext cx="7027545" cy="1563370"/>
+                      <a:ext cx="6605270" cy="1469390"/>
                     </a:xfrm>
                     <a:prstGeom prst="rect">
                       <a:avLst/>
@@ -1000,7 +952,16 @@
           <w:szCs w:val="24"/>
           <w:lang w:val="ru-RU"/>
         </w:rPr>
-        <w:t>Состоит из 500 персон, изображенных в «естественной среде», вручную зафиксированы рамки (не только для интересующего лица, но и для всех лиц, попавших на изображение), а также опорные точки (центр глаза и нос, если они видны).</w:t>
+        <w:t>С</w:t>
+      </w:r>
+      <w:r>
+        <w:rPr>
+          <w:rFonts w:cs="Calibri" w:cstheme="minorHAnsi"/>
+          <w:sz w:val="24"/>
+          <w:szCs w:val="24"/>
+          <w:lang w:val="ru-RU"/>
+        </w:rPr>
+        <w:t>остоит из 500 персон, изображенных в «естественной среде», вручную зафиксированы рамки (не только для интересующего лица, но и для всех лиц, попавших на изображение), а также опорные точки (центр глаза и нос, если они видны).</w:t>
       </w:r>
     </w:p>
     <w:p>
@@ -1027,7 +988,7 @@
         <w:pStyle w:val="ListParagraph"/>
         <w:numPr>
           <w:ilvl w:val="0"/>
-          <w:numId w:val="2"/>
+          <w:numId w:val="1"/>
         </w:numPr>
         <w:tabs>
           <w:tab w:val="left" w:pos="360" w:leader="none"/>
@@ -1095,7 +1056,7 @@
         <w:pStyle w:val="ListParagraph"/>
         <w:numPr>
           <w:ilvl w:val="0"/>
-          <w:numId w:val="3"/>
+          <w:numId w:val="2"/>
         </w:numPr>
         <w:ind w:left="630" w:right="0" w:firstLine="525"/>
         <w:rPr>
@@ -1129,7 +1090,7 @@
         <w:pStyle w:val="ListParagraph"/>
         <w:numPr>
           <w:ilvl w:val="0"/>
-          <w:numId w:val="3"/>
+          <w:numId w:val="2"/>
         </w:numPr>
         <w:ind w:left="630" w:right="0" w:firstLine="525"/>
         <w:rPr>
@@ -1163,7 +1124,7 @@
         <w:pStyle w:val="ListParagraph"/>
         <w:numPr>
           <w:ilvl w:val="0"/>
-          <w:numId w:val="3"/>
+          <w:numId w:val="2"/>
         </w:numPr>
         <w:ind w:left="630" w:right="0" w:firstLine="525"/>
         <w:rPr>
@@ -1197,7 +1158,7 @@
         <w:pStyle w:val="ListParagraph"/>
         <w:numPr>
           <w:ilvl w:val="0"/>
-          <w:numId w:val="3"/>
+          <w:numId w:val="2"/>
         </w:numPr>
         <w:ind w:left="630" w:right="0" w:firstLine="525"/>
         <w:rPr>
@@ -1231,7 +1192,7 @@
         <w:pStyle w:val="ListParagraph"/>
         <w:numPr>
           <w:ilvl w:val="0"/>
-          <w:numId w:val="3"/>
+          <w:numId w:val="2"/>
         </w:numPr>
         <w:ind w:left="630" w:right="0" w:firstLine="525"/>
         <w:rPr>
@@ -1265,7 +1226,7 @@
         <w:pStyle w:val="ListParagraph"/>
         <w:numPr>
           <w:ilvl w:val="0"/>
-          <w:numId w:val="3"/>
+          <w:numId w:val="2"/>
         </w:numPr>
         <w:ind w:left="630" w:right="0" w:firstLine="525"/>
         <w:rPr>
@@ -1299,7 +1260,7 @@
         <w:pStyle w:val="ListParagraph"/>
         <w:numPr>
           <w:ilvl w:val="0"/>
-          <w:numId w:val="3"/>
+          <w:numId w:val="2"/>
         </w:numPr>
         <w:ind w:left="630" w:right="0" w:firstLine="525"/>
         <w:rPr>
@@ -1331,7 +1292,9 @@
     <w:p>
       <w:pPr>
         <w:pStyle w:val="ListParagraph"/>
+        <w:spacing w:before="9712" w:after="160"/>
         <w:ind w:left="630" w:right="0" w:firstLine="525"/>
+        <w:contextualSpacing/>
         <w:rPr>
           <w:rFonts w:cs="Calibri" w:cstheme="minorHAnsi"/>
           <w:sz w:val="24"/>
@@ -1347,7 +1310,7 @@
           <w:lang w:val="ru-RU"/>
         </w:rPr>
         <w:drawing>
-          <wp:anchor behindDoc="0" distT="0" distB="0" distL="0" distR="0" simplePos="0" locked="0" layoutInCell="1" allowOverlap="1" relativeHeight="10">
+          <wp:anchor behindDoc="0" distT="0" distB="0" distL="0" distR="0" simplePos="0" locked="0" layoutInCell="1" allowOverlap="1" relativeHeight="7">
             <wp:simplePos x="0" y="0"/>
             <wp:positionH relativeFrom="column">
               <wp:align>center</wp:align>
@@ -1392,7 +1355,7 @@
           </wp:anchor>
         </w:drawing>
         <w:drawing>
-          <wp:anchor behindDoc="0" distT="0" distB="0" distL="0" distR="0" simplePos="0" locked="0" layoutInCell="1" allowOverlap="1" relativeHeight="11">
+          <wp:anchor behindDoc="0" distT="0" distB="0" distL="0" distR="0" simplePos="0" locked="0" layoutInCell="1" allowOverlap="1" relativeHeight="8">
             <wp:simplePos x="0" y="0"/>
             <wp:positionH relativeFrom="column">
               <wp:posOffset>-466090</wp:posOffset>
@@ -1443,7 +1406,7 @@
         <w:pStyle w:val="ListParagraph"/>
         <w:numPr>
           <w:ilvl w:val="0"/>
-          <w:numId w:val="2"/>
+          <w:numId w:val="1"/>
         </w:numPr>
         <w:tabs>
           <w:tab w:val="left" w:pos="360" w:leader="none"/>
@@ -1471,11 +1434,7 @@
           <w:tab w:val="left" w:pos="360" w:leader="none"/>
         </w:tabs>
         <w:ind w:left="-540" w:firstLine="360"/>
-        <w:rPr>
-          <w:sz w:val="24"/>
-          <w:szCs w:val="24"/>
-          <w:lang w:val="ru-RU"/>
-        </w:rPr>
+        <w:rPr/>
       </w:pPr>
       <w:r>
         <w:rPr>
@@ -1563,7 +1522,7 @@
           <w:lang w:val="ru-RU"/>
         </w:rPr>
         <w:drawing>
-          <wp:anchor behindDoc="0" distT="0" distB="0" distL="0" distR="0" simplePos="0" locked="0" layoutInCell="1" allowOverlap="1" relativeHeight="12">
+          <wp:anchor behindDoc="0" distT="0" distB="0" distL="0" distR="0" simplePos="0" locked="0" layoutInCell="1" allowOverlap="1" relativeHeight="9">
             <wp:simplePos x="0" y="0"/>
             <wp:positionH relativeFrom="column">
               <wp:posOffset>-478790</wp:posOffset>
@@ -1624,19 +1583,19 @@
         <w:tblLook w:noVBand="1" w:val="04a0" w:noHBand="0" w:lastColumn="0" w:firstColumn="1" w:lastRow="0" w:firstRow="1"/>
       </w:tblPr>
       <w:tblGrid>
-        <w:gridCol w:w="1717"/>
-        <w:gridCol w:w="800"/>
+        <w:gridCol w:w="1716"/>
+        <w:gridCol w:w="801"/>
         <w:gridCol w:w="1450"/>
         <w:gridCol w:w="1166"/>
         <w:gridCol w:w="3234"/>
         <w:gridCol w:w="1450"/>
-        <w:gridCol w:w="1800"/>
+        <w:gridCol w:w="1799"/>
       </w:tblGrid>
       <w:tr>
         <w:trPr/>
         <w:tc>
           <w:tcPr>
-            <w:tcW w:w="1717" w:type="dxa"/>
+            <w:tcW w:w="1716" w:type="dxa"/>
             <w:tcBorders/>
             <w:shd w:fill="auto" w:val="clear"/>
           </w:tcPr>
@@ -1667,7 +1626,7 @@
         </w:tc>
         <w:tc>
           <w:tcPr>
-            <w:tcW w:w="800" w:type="dxa"/>
+            <w:tcW w:w="801" w:type="dxa"/>
             <w:tcBorders/>
             <w:shd w:fill="auto" w:val="clear"/>
           </w:tcPr>
@@ -1821,7 +1780,7 @@
         </w:tc>
         <w:tc>
           <w:tcPr>
-            <w:tcW w:w="1800" w:type="dxa"/>
+            <w:tcW w:w="1799" w:type="dxa"/>
             <w:tcBorders/>
             <w:shd w:fill="auto" w:val="clear"/>
           </w:tcPr>
@@ -1855,7 +1814,7 @@
         <w:trPr/>
         <w:tc>
           <w:tcPr>
-            <w:tcW w:w="1717" w:type="dxa"/>
+            <w:tcW w:w="1716" w:type="dxa"/>
             <w:tcBorders/>
             <w:shd w:fill="auto" w:val="clear"/>
           </w:tcPr>
@@ -1885,7 +1844,7 @@
         </w:tc>
         <w:tc>
           <w:tcPr>
-            <w:tcW w:w="800" w:type="dxa"/>
+            <w:tcW w:w="801" w:type="dxa"/>
             <w:tcBorders/>
             <w:shd w:fill="auto" w:val="clear"/>
           </w:tcPr>
@@ -2040,7 +1999,7 @@
         </w:tc>
         <w:tc>
           <w:tcPr>
-            <w:tcW w:w="1800" w:type="dxa"/>
+            <w:tcW w:w="1799" w:type="dxa"/>
             <w:tcBorders/>
             <w:shd w:fill="auto" w:val="clear"/>
           </w:tcPr>
@@ -2074,7 +2033,7 @@
         <w:trPr/>
         <w:tc>
           <w:tcPr>
-            <w:tcW w:w="1717" w:type="dxa"/>
+            <w:tcW w:w="1716" w:type="dxa"/>
             <w:tcBorders/>
             <w:shd w:fill="auto" w:val="clear"/>
           </w:tcPr>
@@ -2105,7 +2064,7 @@
         </w:tc>
         <w:tc>
           <w:tcPr>
-            <w:tcW w:w="800" w:type="dxa"/>
+            <w:tcW w:w="801" w:type="dxa"/>
             <w:tcBorders/>
             <w:shd w:fill="auto" w:val="clear"/>
           </w:tcPr>
@@ -2260,7 +2219,7 @@
         </w:tc>
         <w:tc>
           <w:tcPr>
-            <w:tcW w:w="1800" w:type="dxa"/>
+            <w:tcW w:w="1799" w:type="dxa"/>
             <w:tcBorders/>
             <w:shd w:fill="auto" w:val="clear"/>
           </w:tcPr>
@@ -2296,7 +2255,7 @@
         </w:trPr>
         <w:tc>
           <w:tcPr>
-            <w:tcW w:w="1717" w:type="dxa"/>
+            <w:tcW w:w="1716" w:type="dxa"/>
             <w:tcBorders/>
             <w:shd w:fill="auto" w:val="clear"/>
           </w:tcPr>
@@ -2327,7 +2286,7 @@
         </w:tc>
         <w:tc>
           <w:tcPr>
-            <w:tcW w:w="800" w:type="dxa"/>
+            <w:tcW w:w="801" w:type="dxa"/>
             <w:tcBorders/>
             <w:shd w:fill="auto" w:val="clear"/>
           </w:tcPr>
@@ -2379,41 +2338,33 @@
                 <w:szCs w:val="32"/>
                 <w:lang w:val="en-US"/>
               </w:rPr>
-              <w:t>~10</w:t>
-            </w:r>
+              <w:t>~10М</w:t>
+            </w:r>
+          </w:p>
+        </w:tc>
+        <w:tc>
+          <w:tcPr>
+            <w:tcW w:w="1166" w:type="dxa"/>
+            <w:tcBorders/>
+            <w:shd w:fill="auto" w:val="clear"/>
+          </w:tcPr>
+          <w:p>
+            <w:pPr>
+              <w:pStyle w:val="Normal"/>
+              <w:tabs>
+                <w:tab w:val="left" w:pos="360" w:leader="none"/>
+              </w:tabs>
+              <w:spacing w:lineRule="auto" w:line="240" w:before="0" w:after="0"/>
+              <w:ind w:left="-105" w:right="-75" w:hanging="0"/>
+              <w:jc w:val="center"/>
+              <w:rPr/>
+            </w:pPr>
             <w:r>
               <w:rPr>
                 <w:sz w:val="24"/>
                 <w:szCs w:val="32"/>
                 <w:lang w:val="en-US"/>
               </w:rPr>
-              <w:t>М</w:t>
-            </w:r>
-          </w:p>
-        </w:tc>
-        <w:tc>
-          <w:tcPr>
-            <w:tcW w:w="1166" w:type="dxa"/>
-            <w:tcBorders/>
-            <w:shd w:fill="auto" w:val="clear"/>
-          </w:tcPr>
-          <w:p>
-            <w:pPr>
-              <w:pStyle w:val="Normal"/>
-              <w:tabs>
-                <w:tab w:val="left" w:pos="360" w:leader="none"/>
-              </w:tabs>
-              <w:spacing w:lineRule="auto" w:line="240" w:before="0" w:after="0"/>
-              <w:ind w:left="-105" w:right="-75" w:hanging="0"/>
-              <w:jc w:val="center"/>
-              <w:rPr/>
-            </w:pPr>
-            <w:r>
-              <w:rPr>
-                <w:sz w:val="24"/>
-                <w:szCs w:val="32"/>
-                <w:lang w:val="en-US"/>
-              </w:rPr>
               <w:t>100000</w:t>
             </w:r>
           </w:p>
@@ -2482,7 +2433,7 @@
         </w:tc>
         <w:tc>
           <w:tcPr>
-            <w:tcW w:w="1800" w:type="dxa"/>
+            <w:tcW w:w="1799" w:type="dxa"/>
             <w:tcBorders/>
             <w:shd w:fill="auto" w:val="clear"/>
           </w:tcPr>
@@ -2518,7 +2469,7 @@
         </w:trPr>
         <w:tc>
           <w:tcPr>
-            <w:tcW w:w="1717" w:type="dxa"/>
+            <w:tcW w:w="1716" w:type="dxa"/>
             <w:tcBorders>
               <w:top w:val="nil"/>
             </w:tcBorders>
@@ -2549,7 +2500,7 @@
         </w:tc>
         <w:tc>
           <w:tcPr>
-            <w:tcW w:w="800" w:type="dxa"/>
+            <w:tcW w:w="801" w:type="dxa"/>
             <w:tcBorders>
               <w:top w:val="nil"/>
             </w:tcBorders>
@@ -2708,7 +2659,7 @@
         </w:tc>
         <w:tc>
           <w:tcPr>
-            <w:tcW w:w="1800" w:type="dxa"/>
+            <w:tcW w:w="1799" w:type="dxa"/>
             <w:tcBorders>
               <w:top w:val="nil"/>
             </w:tcBorders>
@@ -2746,7 +2697,7 @@
         </w:trPr>
         <w:tc>
           <w:tcPr>
-            <w:tcW w:w="1717" w:type="dxa"/>
+            <w:tcW w:w="1716" w:type="dxa"/>
             <w:tcBorders>
               <w:top w:val="nil"/>
             </w:tcBorders>
@@ -2777,7 +2728,7 @@
         </w:tc>
         <w:tc>
           <w:tcPr>
-            <w:tcW w:w="800" w:type="dxa"/>
+            <w:tcW w:w="801" w:type="dxa"/>
             <w:tcBorders>
               <w:top w:val="nil"/>
             </w:tcBorders>
@@ -2897,15 +2848,7 @@
                 <w:szCs w:val="24"/>
                 <w:lang w:val="ru-RU"/>
               </w:rPr>
-              <w:t>Имя</w:t>
-            </w:r>
-            <w:r>
-              <w:rPr>
-                <w:sz w:val="24"/>
-                <w:szCs w:val="24"/>
-                <w:lang w:val="ru-RU"/>
-              </w:rPr>
-              <w:t>, опорные точки, рамки</w:t>
+              <w:t>Имя, опорные точки, рамки</w:t>
             </w:r>
           </w:p>
         </w:tc>
@@ -2944,7 +2887,7 @@
         </w:tc>
         <w:tc>
           <w:tcPr>
-            <w:tcW w:w="1800" w:type="dxa"/>
+            <w:tcW w:w="1799" w:type="dxa"/>
             <w:tcBorders>
               <w:top w:val="nil"/>
             </w:tcBorders>
@@ -2982,7 +2925,7 @@
         </w:trPr>
         <w:tc>
           <w:tcPr>
-            <w:tcW w:w="1717" w:type="dxa"/>
+            <w:tcW w:w="1716" w:type="dxa"/>
             <w:tcBorders>
               <w:top w:val="nil"/>
             </w:tcBorders>
@@ -3013,7 +2956,7 @@
         </w:tc>
         <w:tc>
           <w:tcPr>
-            <w:tcW w:w="800" w:type="dxa"/>
+            <w:tcW w:w="801" w:type="dxa"/>
             <w:tcBorders>
               <w:top w:val="nil"/>
             </w:tcBorders>
@@ -3172,7 +3115,7 @@
         </w:tc>
         <w:tc>
           <w:tcPr>
-            <w:tcW w:w="1800" w:type="dxa"/>
+            <w:tcW w:w="1799" w:type="dxa"/>
             <w:tcBorders>
               <w:top w:val="nil"/>
             </w:tcBorders>
@@ -3210,7 +3153,7 @@
         </w:trPr>
         <w:tc>
           <w:tcPr>
-            <w:tcW w:w="1717" w:type="dxa"/>
+            <w:tcW w:w="1716" w:type="dxa"/>
             <w:tcBorders>
               <w:top w:val="nil"/>
             </w:tcBorders>
@@ -3241,7 +3184,7 @@
         </w:tc>
         <w:tc>
           <w:tcPr>
-            <w:tcW w:w="800" w:type="dxa"/>
+            <w:tcW w:w="801" w:type="dxa"/>
             <w:tcBorders>
               <w:top w:val="nil"/>
             </w:tcBorders>
@@ -3296,14 +3239,7 @@
                 <w:sz w:val="24"/>
                 <w:szCs w:val="24"/>
               </w:rPr>
-              <w:t>2</w:t>
-            </w:r>
-            <w:r>
-              <w:rPr>
-                <w:sz w:val="24"/>
-                <w:szCs w:val="24"/>
-              </w:rPr>
-              <w:t>3708</w:t>
+              <w:t>23708</w:t>
             </w:r>
           </w:p>
         </w:tc>
@@ -3405,7 +3341,7 @@
         </w:tc>
         <w:tc>
           <w:tcPr>
-            <w:tcW w:w="1800" w:type="dxa"/>
+            <w:tcW w:w="1799" w:type="dxa"/>
             <w:tcBorders>
               <w:top w:val="nil"/>
             </w:tcBorders>
@@ -3446,11 +3382,7 @@
         </w:tabs>
         <w:spacing w:before="0" w:after="160"/>
         <w:ind w:firstLine="360"/>
-        <w:rPr>
-          <w:sz w:val="28"/>
-          <w:szCs w:val="32"/>
-          <w:lang w:val="ru-RU"/>
-        </w:rPr>
+        <w:rPr/>
       </w:pPr>
       <w:r>
         <w:rPr/>
@@ -3474,98 +3406,6 @@
   <w:abstractNum w:abstractNumId="1">
     <w:lvl w:ilvl="0">
       <w:start w:val="1"/>
-      <w:numFmt w:val="none"/>
-      <w:suff w:val="nothing"/>
-      <w:lvlText w:val=""/>
-      <w:lvlJc w:val="left"/>
-      <w:pPr>
-        <w:ind w:left="0" w:hanging="0"/>
-      </w:pPr>
-    </w:lvl>
-    <w:lvl w:ilvl="1">
-      <w:start w:val="1"/>
-      <w:numFmt w:val="none"/>
-      <w:suff w:val="nothing"/>
-      <w:lvlText w:val=""/>
-      <w:lvlJc w:val="left"/>
-      <w:pPr>
-        <w:ind w:left="0" w:hanging="0"/>
-      </w:pPr>
-    </w:lvl>
-    <w:lvl w:ilvl="2">
-      <w:start w:val="1"/>
-      <w:numFmt w:val="none"/>
-      <w:suff w:val="nothing"/>
-      <w:lvlText w:val=""/>
-      <w:lvlJc w:val="left"/>
-      <w:pPr>
-        <w:ind w:left="0" w:hanging="0"/>
-      </w:pPr>
-    </w:lvl>
-    <w:lvl w:ilvl="3">
-      <w:start w:val="1"/>
-      <w:numFmt w:val="none"/>
-      <w:suff w:val="nothing"/>
-      <w:lvlText w:val=""/>
-      <w:lvlJc w:val="left"/>
-      <w:pPr>
-        <w:ind w:left="0" w:hanging="0"/>
-      </w:pPr>
-    </w:lvl>
-    <w:lvl w:ilvl="4">
-      <w:start w:val="1"/>
-      <w:numFmt w:val="none"/>
-      <w:suff w:val="nothing"/>
-      <w:lvlText w:val=""/>
-      <w:lvlJc w:val="left"/>
-      <w:pPr>
-        <w:ind w:left="0" w:hanging="0"/>
-      </w:pPr>
-    </w:lvl>
-    <w:lvl w:ilvl="5">
-      <w:start w:val="1"/>
-      <w:numFmt w:val="none"/>
-      <w:suff w:val="nothing"/>
-      <w:lvlText w:val=""/>
-      <w:lvlJc w:val="left"/>
-      <w:pPr>
-        <w:ind w:left="0" w:hanging="0"/>
-      </w:pPr>
-    </w:lvl>
-    <w:lvl w:ilvl="6">
-      <w:start w:val="1"/>
-      <w:numFmt w:val="none"/>
-      <w:suff w:val="nothing"/>
-      <w:lvlText w:val=""/>
-      <w:lvlJc w:val="left"/>
-      <w:pPr>
-        <w:ind w:left="0" w:hanging="0"/>
-      </w:pPr>
-    </w:lvl>
-    <w:lvl w:ilvl="7">
-      <w:start w:val="1"/>
-      <w:numFmt w:val="none"/>
-      <w:suff w:val="nothing"/>
-      <w:lvlText w:val=""/>
-      <w:lvlJc w:val="left"/>
-      <w:pPr>
-        <w:ind w:left="0" w:hanging="0"/>
-      </w:pPr>
-    </w:lvl>
-    <w:lvl w:ilvl="8">
-      <w:start w:val="1"/>
-      <w:numFmt w:val="none"/>
-      <w:suff w:val="nothing"/>
-      <w:lvlText w:val=""/>
-      <w:lvlJc w:val="left"/>
-      <w:pPr>
-        <w:ind w:left="0" w:hanging="0"/>
-      </w:pPr>
-    </w:lvl>
-  </w:abstractNum>
-  <w:abstractNum w:abstractNumId="2">
-    <w:lvl w:ilvl="0">
-      <w:start w:val="1"/>
       <w:numFmt w:val="decimal"/>
       <w:lvlText w:val="%1."/>
       <w:lvlJc w:val="left"/>
@@ -3650,7 +3490,7 @@
       </w:pPr>
     </w:lvl>
   </w:abstractNum>
-  <w:abstractNum w:abstractNumId="3">
+  <w:abstractNum w:abstractNumId="2">
     <w:lvl w:ilvl="0">
       <w:start w:val="1"/>
       <w:numFmt w:val="decimal"/>
@@ -3662,7 +3502,6 @@
         </w:tabs>
         <w:ind w:left="720" w:hanging="360"/>
       </w:pPr>
-      <w:rPr/>
     </w:lvl>
     <w:lvl w:ilvl="1">
       <w:start w:val="1"/>
@@ -3675,7 +3514,6 @@
         </w:tabs>
         <w:ind w:left="1080" w:hanging="360"/>
       </w:pPr>
-      <w:rPr/>
     </w:lvl>
     <w:lvl w:ilvl="2">
       <w:start w:val="1"/>
@@ -3688,7 +3526,6 @@
         </w:tabs>
         <w:ind w:left="1440" w:hanging="360"/>
       </w:pPr>
-      <w:rPr/>
     </w:lvl>
     <w:lvl w:ilvl="3">
       <w:start w:val="1"/>
@@ -3701,7 +3538,6 @@
         </w:tabs>
         <w:ind w:left="1800" w:hanging="360"/>
       </w:pPr>
-      <w:rPr/>
     </w:lvl>
     <w:lvl w:ilvl="4">
       <w:start w:val="1"/>
@@ -3714,7 +3550,6 @@
         </w:tabs>
         <w:ind w:left="2160" w:hanging="360"/>
       </w:pPr>
-      <w:rPr/>
     </w:lvl>
     <w:lvl w:ilvl="5">
       <w:start w:val="1"/>
@@ -3727,7 +3562,6 @@
         </w:tabs>
         <w:ind w:left="2520" w:hanging="360"/>
       </w:pPr>
-      <w:rPr/>
     </w:lvl>
     <w:lvl w:ilvl="6">
       <w:start w:val="1"/>
@@ -3740,7 +3574,6 @@
         </w:tabs>
         <w:ind w:left="2880" w:hanging="360"/>
       </w:pPr>
-      <w:rPr/>
     </w:lvl>
     <w:lvl w:ilvl="7">
       <w:start w:val="1"/>
@@ -3753,7 +3586,6 @@
         </w:tabs>
         <w:ind w:left="3240" w:hanging="360"/>
       </w:pPr>
-      <w:rPr/>
     </w:lvl>
     <w:lvl w:ilvl="8">
       <w:start w:val="1"/>
@@ -3766,7 +3598,98 @@
         </w:tabs>
         <w:ind w:left="3600" w:hanging="360"/>
       </w:pPr>
-      <w:rPr/>
+    </w:lvl>
+  </w:abstractNum>
+  <w:abstractNum w:abstractNumId="3">
+    <w:lvl w:ilvl="0">
+      <w:start w:val="1"/>
+      <w:numFmt w:val="none"/>
+      <w:suff w:val="nothing"/>
+      <w:lvlText w:val=""/>
+      <w:lvlJc w:val="left"/>
+      <w:pPr>
+        <w:ind w:left="0" w:hanging="0"/>
+      </w:pPr>
+    </w:lvl>
+    <w:lvl w:ilvl="1">
+      <w:start w:val="1"/>
+      <w:numFmt w:val="none"/>
+      <w:suff w:val="nothing"/>
+      <w:lvlText w:val=""/>
+      <w:lvlJc w:val="left"/>
+      <w:pPr>
+        <w:ind w:left="0" w:hanging="0"/>
+      </w:pPr>
+    </w:lvl>
+    <w:lvl w:ilvl="2">
+      <w:start w:val="1"/>
+      <w:numFmt w:val="none"/>
+      <w:suff w:val="nothing"/>
+      <w:lvlText w:val=""/>
+      <w:lvlJc w:val="left"/>
+      <w:pPr>
+        <w:ind w:left="0" w:hanging="0"/>
+      </w:pPr>
+    </w:lvl>
+    <w:lvl w:ilvl="3">
+      <w:start w:val="1"/>
+      <w:numFmt w:val="none"/>
+      <w:suff w:val="nothing"/>
+      <w:lvlText w:val=""/>
+      <w:lvlJc w:val="left"/>
+      <w:pPr>
+        <w:ind w:left="0" w:hanging="0"/>
+      </w:pPr>
+    </w:lvl>
+    <w:lvl w:ilvl="4">
+      <w:start w:val="1"/>
+      <w:numFmt w:val="none"/>
+      <w:suff w:val="nothing"/>
+      <w:lvlText w:val=""/>
+      <w:lvlJc w:val="left"/>
+      <w:pPr>
+        <w:ind w:left="0" w:hanging="0"/>
+      </w:pPr>
+    </w:lvl>
+    <w:lvl w:ilvl="5">
+      <w:start w:val="1"/>
+      <w:numFmt w:val="none"/>
+      <w:suff w:val="nothing"/>
+      <w:lvlText w:val=""/>
+      <w:lvlJc w:val="left"/>
+      <w:pPr>
+        <w:ind w:left="0" w:hanging="0"/>
+      </w:pPr>
+    </w:lvl>
+    <w:lvl w:ilvl="6">
+      <w:start w:val="1"/>
+      <w:numFmt w:val="none"/>
+      <w:suff w:val="nothing"/>
+      <w:lvlText w:val=""/>
+      <w:lvlJc w:val="left"/>
+      <w:pPr>
+        <w:ind w:left="0" w:hanging="0"/>
+      </w:pPr>
+    </w:lvl>
+    <w:lvl w:ilvl="7">
+      <w:start w:val="1"/>
+      <w:numFmt w:val="none"/>
+      <w:suff w:val="nothing"/>
+      <w:lvlText w:val=""/>
+      <w:lvlJc w:val="left"/>
+      <w:pPr>
+        <w:ind w:left="0" w:hanging="0"/>
+      </w:pPr>
+    </w:lvl>
+    <w:lvl w:ilvl="8">
+      <w:start w:val="1"/>
+      <w:numFmt w:val="none"/>
+      <w:suff w:val="nothing"/>
+      <w:lvlText w:val=""/>
+      <w:lvlJc w:val="left"/>
+      <w:pPr>
+        <w:ind w:left="0" w:hanging="0"/>
+      </w:pPr>
     </w:lvl>
   </w:abstractNum>
   <w:num w:numId="1">
@@ -3787,7 +3710,6 @@
     <w:rPrDefault>
       <w:rPr>
         <w:rFonts w:ascii="Calibri" w:hAnsi="Calibri" w:eastAsia="Calibri" w:cs="" w:asciiTheme="minorHAnsi" w:cstheme="minorBidi" w:eastAsiaTheme="minorHAnsi" w:hAnsiTheme="minorHAnsi"/>
-        <w:sz w:val="22"/>
         <w:szCs w:val="22"/>
         <w:lang w:val="en-GB" w:eastAsia="en-US" w:bidi="ar-SA"/>
       </w:rPr>
@@ -4302,6 +4224,68 @@
       <w:lang w:val="zxx" w:eastAsia="zxx" w:bidi="zxx"/>
     </w:rPr>
   </w:style>
+  <w:style w:type="character" w:styleId="ListLabel8">
+    <w:name w:val="ListLabel 8"/>
+    <w:qFormat/>
+    <w:rPr>
+      <w:sz w:val="32"/>
+      <w:szCs w:val="32"/>
+    </w:rPr>
+  </w:style>
+  <w:style w:type="character" w:styleId="ListLabel9">
+    <w:name w:val="ListLabel 9"/>
+    <w:qFormat/>
+    <w:rPr>
+      <w:sz w:val="32"/>
+      <w:szCs w:val="32"/>
+    </w:rPr>
+  </w:style>
+  <w:style w:type="character" w:styleId="ListLabel10">
+    <w:name w:val="ListLabel 10"/>
+    <w:qFormat/>
+    <w:rPr>
+      <w:sz w:val="24"/>
+      <w:szCs w:val="32"/>
+      <w:lang w:val="ru-RU"/>
+    </w:rPr>
+  </w:style>
+  <w:style w:type="character" w:styleId="ListLabel11">
+    <w:name w:val="ListLabel 11"/>
+    <w:qFormat/>
+    <w:rPr>
+      <w:sz w:val="32"/>
+      <w:szCs w:val="32"/>
+      <w:lang w:val="en-US"/>
+    </w:rPr>
+  </w:style>
+  <w:style w:type="character" w:styleId="ListLabel12">
+    <w:name w:val="ListLabel 12"/>
+    <w:qFormat/>
+    <w:rPr>
+      <w:rFonts w:cs="Calibri" w:cstheme="minorHAnsi"/>
+      <w:sz w:val="32"/>
+      <w:szCs w:val="32"/>
+    </w:rPr>
+  </w:style>
+  <w:style w:type="character" w:styleId="ListLabel13">
+    <w:name w:val="ListLabel 13"/>
+    <w:qFormat/>
+    <w:rPr>
+      <w:rFonts w:cs="Calibri" w:cstheme="minorHAnsi"/>
+      <w:sz w:val="32"/>
+      <w:szCs w:val="32"/>
+      <w:lang w:val="en-US"/>
+    </w:rPr>
+  </w:style>
+  <w:style w:type="character" w:styleId="ListLabel14">
+    <w:name w:val="ListLabel 14"/>
+    <w:qFormat/>
+    <w:rPr>
+      <w:sz w:val="24"/>
+      <w:szCs w:val="24"/>
+      <w:lang w:val="ru-RU"/>
+    </w:rPr>
+  </w:style>
   <w:style w:type="paragraph" w:styleId="Heading">
     <w:name w:val="Heading"/>
     <w:basedOn w:val="Normal"/>

</xml_diff>